<commit_message>
soft eng project backup
</commit_message>
<xml_diff>
--- a/Use cases specification template.docx
+++ b/Use cases specification template.docx
@@ -877,7 +877,10 @@
               <w:t>7</w:t>
             </w:r>
             <w:r>
-              <w:t>. Prepares Work Visa</w:t>
+              <w:t xml:space="preserve">. </w:t>
+            </w:r>
+            <w:r>
+              <w:t>Notify Employer with application status</w:t>
             </w:r>
           </w:p>
         </w:tc>
@@ -963,6 +966,56 @@
         </w:tc>
       </w:tr>
     </w:tbl>
+    <w:p/>
+    <w:p>
+      <w:r>
+        <w:rPr>
+          <w:noProof/>
+        </w:rPr>
+        <w:lastRenderedPageBreak/>
+        <w:drawing>
+          <wp:inline distT="0" distB="0" distL="0" distR="0" wp14:anchorId="16CF3D05" wp14:editId="116E45F3">
+            <wp:extent cx="5943600" cy="3942715"/>
+            <wp:effectExtent l="0" t="0" r="0" b="635"/>
+            <wp:docPr id="1" name="Picture 1"/>
+            <wp:cNvGraphicFramePr>
+              <a:graphicFrameLocks xmlns:a="http://schemas.openxmlformats.org/drawingml/2006/main" noChangeAspect="1"/>
+            </wp:cNvGraphicFramePr>
+            <a:graphic xmlns:a="http://schemas.openxmlformats.org/drawingml/2006/main">
+              <a:graphicData uri="http://schemas.openxmlformats.org/drawingml/2006/picture">
+                <pic:pic xmlns:pic="http://schemas.openxmlformats.org/drawingml/2006/picture">
+                  <pic:nvPicPr>
+                    <pic:cNvPr id="1" name=""/>
+                    <pic:cNvPicPr/>
+                  </pic:nvPicPr>
+                  <pic:blipFill>
+                    <a:blip r:embed="rId10"/>
+                    <a:stretch>
+                      <a:fillRect/>
+                    </a:stretch>
+                  </pic:blipFill>
+                  <pic:spPr>
+                    <a:xfrm>
+                      <a:off x="0" y="0"/>
+                      <a:ext cx="5943600" cy="3942715"/>
+                    </a:xfrm>
+                    <a:prstGeom prst="rect">
+                      <a:avLst/>
+                    </a:prstGeom>
+                  </pic:spPr>
+                </pic:pic>
+              </a:graphicData>
+            </a:graphic>
+          </wp:inline>
+        </w:drawing>
+      </w:r>
+    </w:p>
+    <w:p/>
+    <w:p/>
+    <w:p/>
+    <w:p/>
+    <w:p/>
+    <w:p/>
     <w:p/>
     <w:p/>
     <w:p/>
@@ -1555,24 +1608,57 @@
               <w:t xml:space="preserve"> </w:t>
             </w:r>
           </w:p>
-          <w:p>
-            <w:pPr>
-              <w:spacing w:after="0"/>
-              <w:ind w:left="426"/>
-            </w:pPr>
-            <w:r>
-              <w:t>7.a. If there is a problem with previous application, reject the</w:t>
-            </w:r>
-            <w:r>
-              <w:t xml:space="preserve"> current</w:t>
-            </w:r>
-            <w:r>
-              <w:t xml:space="preserve"> application.</w:t>
-            </w:r>
-          </w:p>
         </w:tc>
       </w:tr>
     </w:tbl>
+    <w:p/>
+    <w:p>
+      <w:r>
+        <w:rPr>
+          <w:noProof/>
+        </w:rPr>
+        <w:drawing>
+          <wp:inline distT="0" distB="0" distL="0" distR="0" wp14:anchorId="6CDBA787" wp14:editId="23006A1C">
+            <wp:extent cx="5943600" cy="2421890"/>
+            <wp:effectExtent l="0" t="0" r="0" b="0"/>
+            <wp:docPr id="3" name="Picture 3"/>
+            <wp:cNvGraphicFramePr>
+              <a:graphicFrameLocks xmlns:a="http://schemas.openxmlformats.org/drawingml/2006/main" noChangeAspect="1"/>
+            </wp:cNvGraphicFramePr>
+            <a:graphic xmlns:a="http://schemas.openxmlformats.org/drawingml/2006/main">
+              <a:graphicData uri="http://schemas.openxmlformats.org/drawingml/2006/picture">
+                <pic:pic xmlns:pic="http://schemas.openxmlformats.org/drawingml/2006/picture">
+                  <pic:nvPicPr>
+                    <pic:cNvPr id="1" name=""/>
+                    <pic:cNvPicPr/>
+                  </pic:nvPicPr>
+                  <pic:blipFill>
+                    <a:blip r:embed="rId11"/>
+                    <a:stretch>
+                      <a:fillRect/>
+                    </a:stretch>
+                  </pic:blipFill>
+                  <pic:spPr>
+                    <a:xfrm>
+                      <a:off x="0" y="0"/>
+                      <a:ext cx="5943600" cy="2421890"/>
+                    </a:xfrm>
+                    <a:prstGeom prst="rect">
+                      <a:avLst/>
+                    </a:prstGeom>
+                  </pic:spPr>
+                </pic:pic>
+              </a:graphicData>
+            </a:graphic>
+          </wp:inline>
+        </w:drawing>
+      </w:r>
+    </w:p>
+    <w:p/>
+    <w:p/>
+    <w:p/>
+    <w:p/>
+    <w:p/>
     <w:p/>
     <w:p/>
     <w:tbl>
@@ -1614,10 +1700,14 @@
                 <w:b/>
                 <w:bCs/>
               </w:rPr>
+              <w:lastRenderedPageBreak/>
               <w:t>Use case Id:</w:t>
             </w:r>
             <w:r>
               <w:t xml:space="preserve"> </w:t>
+            </w:r>
+            <w:r>
+              <w:t>UC003</w:t>
             </w:r>
           </w:p>
         </w:tc>
@@ -2255,723 +2345,6 @@
             </w:pPr>
             <w:r>
               <w:t>4.a. For a work visa, decrement the total number of visas allocated to the employee by one and update applicant info (Extend UC04 Update Number of Visas)</w:t>
-            </w:r>
-          </w:p>
-          <w:p>
-            <w:pPr>
-              <w:spacing w:after="0"/>
-              <w:ind w:left="426"/>
-            </w:pPr>
-          </w:p>
-        </w:tc>
-      </w:tr>
-    </w:tbl>
-    <w:p/>
-    <w:tbl>
-      <w:tblPr>
-        <w:tblW w:w="5000" w:type="pct"/>
-        <w:tblBorders>
-          <w:top w:val="single" w:sz="4" w:space="0" w:color="000000"/>
-          <w:left w:val="single" w:sz="4" w:space="0" w:color="000000"/>
-          <w:bottom w:val="single" w:sz="4" w:space="0" w:color="000000"/>
-          <w:right w:val="single" w:sz="4" w:space="0" w:color="000000"/>
-          <w:insideH w:val="single" w:sz="4" w:space="0" w:color="000000"/>
-          <w:insideV w:val="single" w:sz="4" w:space="0" w:color="000000"/>
-        </w:tblBorders>
-        <w:tblLook w:val="04A0" w:firstRow="1" w:lastRow="0" w:firstColumn="1" w:lastColumn="0" w:noHBand="0" w:noVBand="1"/>
-      </w:tblPr>
-      <w:tblGrid>
-        <w:gridCol w:w="2022"/>
-        <w:gridCol w:w="2764"/>
-        <w:gridCol w:w="4790"/>
-      </w:tblGrid>
-      <w:tr>
-        <w:tc>
-          <w:tcPr>
-            <w:tcW w:w="1056" w:type="pct"/>
-            <w:tcBorders>
-              <w:top w:val="single" w:sz="4" w:space="0" w:color="000000"/>
-              <w:left w:val="single" w:sz="4" w:space="0" w:color="000000"/>
-              <w:bottom w:val="single" w:sz="4" w:space="0" w:color="000000"/>
-              <w:right w:val="single" w:sz="4" w:space="0" w:color="000000"/>
-            </w:tcBorders>
-            <w:hideMark/>
-          </w:tcPr>
-          <w:p>
-            <w:pPr>
-              <w:spacing w:after="0"/>
-            </w:pPr>
-            <w:r>
-              <w:rPr>
-                <w:b/>
-                <w:bCs/>
-              </w:rPr>
-              <w:t>Use case Id:</w:t>
-            </w:r>
-            <w:r>
-              <w:t xml:space="preserve"> </w:t>
-            </w:r>
-          </w:p>
-        </w:tc>
-        <w:tc>
-          <w:tcPr>
-            <w:tcW w:w="3944" w:type="pct"/>
-            <w:gridSpan w:val="2"/>
-            <w:tcBorders>
-              <w:top w:val="single" w:sz="4" w:space="0" w:color="000000"/>
-              <w:left w:val="single" w:sz="4" w:space="0" w:color="000000"/>
-              <w:bottom w:val="single" w:sz="4" w:space="0" w:color="000000"/>
-              <w:right w:val="single" w:sz="4" w:space="0" w:color="000000"/>
-            </w:tcBorders>
-            <w:hideMark/>
-          </w:tcPr>
-          <w:p>
-            <w:pPr>
-              <w:spacing w:after="0"/>
-              <w:jc w:val="center"/>
-            </w:pPr>
-            <w:r>
-              <w:t>Prepare final report</w:t>
-            </w:r>
-          </w:p>
-        </w:tc>
-      </w:tr>
-      <w:tr>
-        <w:tc>
-          <w:tcPr>
-            <w:tcW w:w="1056" w:type="pct"/>
-            <w:tcBorders>
-              <w:top w:val="single" w:sz="4" w:space="0" w:color="000000"/>
-              <w:left w:val="single" w:sz="4" w:space="0" w:color="000000"/>
-              <w:bottom w:val="single" w:sz="4" w:space="0" w:color="000000"/>
-              <w:right w:val="single" w:sz="4" w:space="0" w:color="000000"/>
-            </w:tcBorders>
-            <w:hideMark/>
-          </w:tcPr>
-          <w:p>
-            <w:pPr>
-              <w:spacing w:after="0"/>
-              <w:rPr>
-                <w:b/>
-                <w:bCs/>
-              </w:rPr>
-            </w:pPr>
-            <w:r>
-              <w:rPr>
-                <w:b/>
-                <w:bCs/>
-              </w:rPr>
-              <w:t>Brief Description</w:t>
-            </w:r>
-          </w:p>
-        </w:tc>
-        <w:tc>
-          <w:tcPr>
-            <w:tcW w:w="3944" w:type="pct"/>
-            <w:gridSpan w:val="2"/>
-            <w:tcBorders>
-              <w:top w:val="single" w:sz="4" w:space="0" w:color="000000"/>
-              <w:left w:val="single" w:sz="4" w:space="0" w:color="000000"/>
-              <w:bottom w:val="single" w:sz="4" w:space="0" w:color="000000"/>
-              <w:right w:val="single" w:sz="4" w:space="0" w:color="000000"/>
-            </w:tcBorders>
-            <w:hideMark/>
-          </w:tcPr>
-          <w:p>
-            <w:pPr>
-              <w:pStyle w:val="CM27"/>
-              <w:spacing w:line="276" w:lineRule="auto"/>
-              <w:rPr>
-                <w:rFonts w:ascii="Calibri" w:hAnsi="Calibri" w:cs="Calibri"/>
-                <w:color w:val="000000"/>
-                <w:sz w:val="22"/>
-                <w:szCs w:val="22"/>
-              </w:rPr>
-            </w:pPr>
-            <w:r>
-              <w:rPr>
-                <w:rFonts w:ascii="Arial" w:eastAsia="Arial" w:hAnsi="Arial"/>
-                <w:color w:val="000000"/>
-              </w:rPr>
-              <w:t>This use case begins when the staff requests a weekly overstays report. The system prepares a finalized report of overstays</w:t>
-            </w:r>
-          </w:p>
-        </w:tc>
-      </w:tr>
-      <w:tr>
-        <w:tc>
-          <w:tcPr>
-            <w:tcW w:w="1056" w:type="pct"/>
-            <w:tcBorders>
-              <w:top w:val="single" w:sz="4" w:space="0" w:color="000000"/>
-              <w:left w:val="single" w:sz="4" w:space="0" w:color="000000"/>
-              <w:bottom w:val="single" w:sz="4" w:space="0" w:color="000000"/>
-              <w:right w:val="single" w:sz="4" w:space="0" w:color="000000"/>
-            </w:tcBorders>
-            <w:hideMark/>
-          </w:tcPr>
-          <w:p>
-            <w:pPr>
-              <w:spacing w:after="0"/>
-              <w:rPr>
-                <w:b/>
-                <w:bCs/>
-              </w:rPr>
-            </w:pPr>
-            <w:r>
-              <w:rPr>
-                <w:b/>
-                <w:bCs/>
-              </w:rPr>
-              <w:t>Primary actors</w:t>
-            </w:r>
-          </w:p>
-        </w:tc>
-        <w:tc>
-          <w:tcPr>
-            <w:tcW w:w="3944" w:type="pct"/>
-            <w:gridSpan w:val="2"/>
-            <w:tcBorders>
-              <w:top w:val="single" w:sz="4" w:space="0" w:color="000000"/>
-              <w:left w:val="single" w:sz="4" w:space="0" w:color="000000"/>
-              <w:bottom w:val="single" w:sz="4" w:space="0" w:color="000000"/>
-              <w:right w:val="single" w:sz="4" w:space="0" w:color="000000"/>
-            </w:tcBorders>
-            <w:hideMark/>
-          </w:tcPr>
-          <w:p>
-            <w:pPr>
-              <w:spacing w:after="0"/>
-            </w:pPr>
-            <w:r>
-              <w:t>Staff, police system, immigration officer</w:t>
-            </w:r>
-          </w:p>
-        </w:tc>
-      </w:tr>
-      <w:tr>
-        <w:tc>
-          <w:tcPr>
-            <w:tcW w:w="1056" w:type="pct"/>
-            <w:tcBorders>
-              <w:top w:val="single" w:sz="4" w:space="0" w:color="000000"/>
-              <w:left w:val="single" w:sz="4" w:space="0" w:color="000000"/>
-              <w:bottom w:val="single" w:sz="4" w:space="0" w:color="000000"/>
-              <w:right w:val="single" w:sz="4" w:space="0" w:color="000000"/>
-            </w:tcBorders>
-            <w:hideMark/>
-          </w:tcPr>
-          <w:p>
-            <w:pPr>
-              <w:spacing w:after="0"/>
-              <w:rPr>
-                <w:b/>
-                <w:bCs/>
-              </w:rPr>
-            </w:pPr>
-            <w:r>
-              <w:rPr>
-                <w:b/>
-                <w:bCs/>
-              </w:rPr>
-              <w:t>Trigger(s)</w:t>
-            </w:r>
-          </w:p>
-        </w:tc>
-        <w:tc>
-          <w:tcPr>
-            <w:tcW w:w="3944" w:type="pct"/>
-            <w:gridSpan w:val="2"/>
-            <w:tcBorders>
-              <w:top w:val="single" w:sz="4" w:space="0" w:color="000000"/>
-              <w:left w:val="single" w:sz="4" w:space="0" w:color="000000"/>
-              <w:bottom w:val="single" w:sz="4" w:space="0" w:color="000000"/>
-              <w:right w:val="single" w:sz="4" w:space="0" w:color="000000"/>
-            </w:tcBorders>
-            <w:hideMark/>
-          </w:tcPr>
-          <w:p>
-            <w:pPr>
-              <w:spacing w:after="0"/>
-            </w:pPr>
-            <w:r>
-              <w:t>Staff requests overstays report</w:t>
-            </w:r>
-          </w:p>
-        </w:tc>
-      </w:tr>
-      <w:tr>
-        <w:tc>
-          <w:tcPr>
-            <w:tcW w:w="5000" w:type="pct"/>
-            <w:gridSpan w:val="3"/>
-            <w:tcBorders>
-              <w:top w:val="single" w:sz="4" w:space="0" w:color="000000"/>
-              <w:left w:val="single" w:sz="4" w:space="0" w:color="000000"/>
-              <w:bottom w:val="single" w:sz="4" w:space="0" w:color="000000"/>
-              <w:right w:val="single" w:sz="4" w:space="0" w:color="000000"/>
-            </w:tcBorders>
-          </w:tcPr>
-          <w:p>
-            <w:pPr>
-              <w:spacing w:after="0"/>
-              <w:rPr>
-                <w:b/>
-                <w:bCs/>
-              </w:rPr>
-            </w:pPr>
-            <w:r>
-              <w:rPr>
-                <w:b/>
-                <w:bCs/>
-              </w:rPr>
-              <w:t>Preconditions: Report will only include expired visas</w:t>
-            </w:r>
-          </w:p>
-          <w:p>
-            <w:pPr>
-              <w:pStyle w:val="ListParagraph"/>
-              <w:widowControl w:val="0"/>
-              <w:spacing w:after="0"/>
-              <w:ind w:left="400"/>
-            </w:pPr>
-          </w:p>
-        </w:tc>
-      </w:tr>
-      <w:tr>
-        <w:tc>
-          <w:tcPr>
-            <w:tcW w:w="5000" w:type="pct"/>
-            <w:gridSpan w:val="3"/>
-            <w:tcBorders>
-              <w:top w:val="single" w:sz="4" w:space="0" w:color="000000"/>
-              <w:left w:val="single" w:sz="4" w:space="0" w:color="000000"/>
-              <w:bottom w:val="single" w:sz="4" w:space="0" w:color="000000"/>
-              <w:right w:val="single" w:sz="4" w:space="0" w:color="000000"/>
-            </w:tcBorders>
-          </w:tcPr>
-          <w:p>
-            <w:pPr>
-              <w:spacing w:after="0"/>
-              <w:rPr>
-                <w:b/>
-                <w:bCs/>
-              </w:rPr>
-            </w:pPr>
-            <w:r>
-              <w:rPr>
-                <w:b/>
-                <w:bCs/>
-              </w:rPr>
-              <w:t>Post-conditions: final report is prepared</w:t>
-            </w:r>
-          </w:p>
-          <w:p>
-            <w:pPr>
-              <w:pStyle w:val="ListParagraph"/>
-              <w:widowControl w:val="0"/>
-              <w:spacing w:after="0"/>
-              <w:ind w:left="400"/>
-            </w:pPr>
-          </w:p>
-        </w:tc>
-      </w:tr>
-      <w:tr>
-        <w:tc>
-          <w:tcPr>
-            <w:tcW w:w="5000" w:type="pct"/>
-            <w:gridSpan w:val="3"/>
-            <w:tcBorders>
-              <w:top w:val="single" w:sz="4" w:space="0" w:color="000000"/>
-              <w:left w:val="single" w:sz="4" w:space="0" w:color="000000"/>
-              <w:bottom w:val="single" w:sz="4" w:space="0" w:color="000000"/>
-              <w:right w:val="single" w:sz="4" w:space="0" w:color="000000"/>
-            </w:tcBorders>
-            <w:hideMark/>
-          </w:tcPr>
-          <w:p>
-            <w:pPr>
-              <w:spacing w:after="0"/>
-              <w:jc w:val="center"/>
-              <w:rPr>
-                <w:b/>
-                <w:bCs/>
-              </w:rPr>
-            </w:pPr>
-            <w:r>
-              <w:rPr>
-                <w:b/>
-                <w:bCs/>
-              </w:rPr>
-              <w:t>Normal Scenario: Weekly report is finalized</w:t>
-            </w:r>
-          </w:p>
-        </w:tc>
-      </w:tr>
-      <w:tr>
-        <w:tc>
-          <w:tcPr>
-            <w:tcW w:w="2499" w:type="pct"/>
-            <w:gridSpan w:val="2"/>
-            <w:tcBorders>
-              <w:top w:val="single" w:sz="4" w:space="0" w:color="000000"/>
-              <w:left w:val="single" w:sz="4" w:space="0" w:color="000000"/>
-              <w:bottom w:val="single" w:sz="4" w:space="0" w:color="000000"/>
-              <w:right w:val="single" w:sz="4" w:space="0" w:color="000000"/>
-            </w:tcBorders>
-            <w:hideMark/>
-          </w:tcPr>
-          <w:p>
-            <w:pPr>
-              <w:spacing w:after="0"/>
-              <w:jc w:val="center"/>
-              <w:rPr>
-                <w:bCs/>
-              </w:rPr>
-            </w:pPr>
-            <w:r>
-              <w:rPr>
-                <w:bCs/>
-              </w:rPr>
-              <w:t>Actor Action</w:t>
-            </w:r>
-          </w:p>
-        </w:tc>
-        <w:tc>
-          <w:tcPr>
-            <w:tcW w:w="2501" w:type="pct"/>
-            <w:tcBorders>
-              <w:top w:val="single" w:sz="4" w:space="0" w:color="000000"/>
-              <w:left w:val="single" w:sz="4" w:space="0" w:color="000000"/>
-              <w:bottom w:val="single" w:sz="4" w:space="0" w:color="000000"/>
-              <w:right w:val="single" w:sz="4" w:space="0" w:color="000000"/>
-            </w:tcBorders>
-            <w:hideMark/>
-          </w:tcPr>
-          <w:p>
-            <w:pPr>
-              <w:spacing w:after="0"/>
-              <w:jc w:val="center"/>
-              <w:rPr>
-                <w:bCs/>
-              </w:rPr>
-            </w:pPr>
-            <w:r>
-              <w:rPr>
-                <w:bCs/>
-              </w:rPr>
-              <w:t>System Response</w:t>
-            </w:r>
-          </w:p>
-        </w:tc>
-      </w:tr>
-      <w:tr>
-        <w:tc>
-          <w:tcPr>
-            <w:tcW w:w="2499" w:type="pct"/>
-            <w:gridSpan w:val="2"/>
-            <w:tcBorders>
-              <w:top w:val="single" w:sz="4" w:space="0" w:color="000000"/>
-              <w:left w:val="single" w:sz="4" w:space="0" w:color="000000"/>
-              <w:bottom w:val="single" w:sz="4" w:space="0" w:color="000000"/>
-              <w:right w:val="single" w:sz="4" w:space="0" w:color="000000"/>
-            </w:tcBorders>
-          </w:tcPr>
-          <w:p>
-            <w:pPr>
-              <w:spacing w:after="0"/>
-            </w:pPr>
-          </w:p>
-        </w:tc>
-        <w:tc>
-          <w:tcPr>
-            <w:tcW w:w="2501" w:type="pct"/>
-            <w:tcBorders>
-              <w:top w:val="single" w:sz="4" w:space="0" w:color="000000"/>
-              <w:left w:val="single" w:sz="4" w:space="0" w:color="000000"/>
-              <w:bottom w:val="single" w:sz="4" w:space="0" w:color="000000"/>
-              <w:right w:val="single" w:sz="4" w:space="0" w:color="000000"/>
-            </w:tcBorders>
-            <w:hideMark/>
-          </w:tcPr>
-          <w:p>
-            <w:pPr>
-              <w:spacing w:after="0"/>
-              <w:rPr>
-                <w:b/>
-                <w:bCs/>
-              </w:rPr>
-            </w:pPr>
-            <w:r>
-              <w:t>1. check for expired visas still in the country</w:t>
-            </w:r>
-          </w:p>
-        </w:tc>
-      </w:tr>
-      <w:tr>
-        <w:tc>
-          <w:tcPr>
-            <w:tcW w:w="2499" w:type="pct"/>
-            <w:gridSpan w:val="2"/>
-            <w:tcBorders>
-              <w:top w:val="single" w:sz="4" w:space="0" w:color="000000"/>
-              <w:left w:val="single" w:sz="4" w:space="0" w:color="000000"/>
-              <w:bottom w:val="single" w:sz="4" w:space="0" w:color="000000"/>
-              <w:right w:val="single" w:sz="4" w:space="0" w:color="000000"/>
-            </w:tcBorders>
-          </w:tcPr>
-          <w:p>
-            <w:pPr>
-              <w:spacing w:after="0"/>
-              <w:rPr>
-                <w:b/>
-                <w:bCs/>
-              </w:rPr>
-            </w:pPr>
-          </w:p>
-        </w:tc>
-        <w:tc>
-          <w:tcPr>
-            <w:tcW w:w="2501" w:type="pct"/>
-            <w:tcBorders>
-              <w:top w:val="single" w:sz="4" w:space="0" w:color="000000"/>
-              <w:left w:val="single" w:sz="4" w:space="0" w:color="000000"/>
-              <w:bottom w:val="single" w:sz="4" w:space="0" w:color="000000"/>
-              <w:right w:val="single" w:sz="4" w:space="0" w:color="000000"/>
-            </w:tcBorders>
-            <w:hideMark/>
-          </w:tcPr>
-          <w:p>
-            <w:pPr>
-              <w:spacing w:after="0"/>
-            </w:pPr>
-            <w:r>
-              <w:t>2. make list of expired visas with associated passport and visa details</w:t>
-            </w:r>
-          </w:p>
-        </w:tc>
-      </w:tr>
-      <w:tr>
-        <w:tc>
-          <w:tcPr>
-            <w:tcW w:w="2499" w:type="pct"/>
-            <w:gridSpan w:val="2"/>
-            <w:tcBorders>
-              <w:top w:val="single" w:sz="4" w:space="0" w:color="000000"/>
-              <w:left w:val="single" w:sz="4" w:space="0" w:color="000000"/>
-              <w:bottom w:val="single" w:sz="4" w:space="0" w:color="000000"/>
-              <w:right w:val="single" w:sz="4" w:space="0" w:color="000000"/>
-            </w:tcBorders>
-          </w:tcPr>
-          <w:p>
-            <w:pPr>
-              <w:spacing w:after="0"/>
-              <w:rPr>
-                <w:b/>
-                <w:bCs/>
-              </w:rPr>
-            </w:pPr>
-          </w:p>
-        </w:tc>
-        <w:tc>
-          <w:tcPr>
-            <w:tcW w:w="2501" w:type="pct"/>
-            <w:tcBorders>
-              <w:top w:val="single" w:sz="4" w:space="0" w:color="000000"/>
-              <w:left w:val="single" w:sz="4" w:space="0" w:color="000000"/>
-              <w:bottom w:val="single" w:sz="4" w:space="0" w:color="000000"/>
-              <w:right w:val="single" w:sz="4" w:space="0" w:color="000000"/>
-            </w:tcBorders>
-            <w:hideMark/>
-          </w:tcPr>
-          <w:p>
-            <w:pPr>
-              <w:spacing w:after="0"/>
-            </w:pPr>
-            <w:r>
-              <w:t>3. send visa list to police system</w:t>
-            </w:r>
-          </w:p>
-        </w:tc>
-      </w:tr>
-      <w:tr>
-        <w:tc>
-          <w:tcPr>
-            <w:tcW w:w="2499" w:type="pct"/>
-            <w:gridSpan w:val="2"/>
-            <w:tcBorders>
-              <w:top w:val="single" w:sz="4" w:space="0" w:color="000000"/>
-              <w:left w:val="single" w:sz="4" w:space="0" w:color="000000"/>
-              <w:bottom w:val="single" w:sz="4" w:space="0" w:color="000000"/>
-              <w:right w:val="single" w:sz="4" w:space="0" w:color="000000"/>
-            </w:tcBorders>
-            <w:hideMark/>
-          </w:tcPr>
-          <w:p>
-            <w:pPr>
-              <w:spacing w:after="0"/>
-              <w:rPr>
-                <w:b/>
-                <w:bCs/>
-              </w:rPr>
-            </w:pPr>
-            <w:r>
-              <w:rPr>
-                <w:b/>
-                <w:bCs/>
-              </w:rPr>
-              <w:t>4. Police system sends status report for visas</w:t>
-            </w:r>
-          </w:p>
-        </w:tc>
-        <w:tc>
-          <w:tcPr>
-            <w:tcW w:w="2501" w:type="pct"/>
-            <w:tcBorders>
-              <w:top w:val="single" w:sz="4" w:space="0" w:color="000000"/>
-              <w:left w:val="single" w:sz="4" w:space="0" w:color="000000"/>
-              <w:bottom w:val="single" w:sz="4" w:space="0" w:color="000000"/>
-              <w:right w:val="single" w:sz="4" w:space="0" w:color="000000"/>
-            </w:tcBorders>
-            <w:hideMark/>
-          </w:tcPr>
-          <w:p>
-            <w:pPr>
-              <w:spacing w:after="0"/>
-            </w:pPr>
-            <w:r>
-              <w:t>5. update info based on the status report</w:t>
-            </w:r>
-          </w:p>
-        </w:tc>
-      </w:tr>
-      <w:tr>
-        <w:tc>
-          <w:tcPr>
-            <w:tcW w:w="2499" w:type="pct"/>
-            <w:gridSpan w:val="2"/>
-            <w:tcBorders>
-              <w:top w:val="single" w:sz="4" w:space="0" w:color="000000"/>
-              <w:left w:val="single" w:sz="4" w:space="0" w:color="000000"/>
-              <w:bottom w:val="single" w:sz="4" w:space="0" w:color="000000"/>
-              <w:right w:val="single" w:sz="4" w:space="0" w:color="000000"/>
-            </w:tcBorders>
-          </w:tcPr>
-          <w:p>
-            <w:pPr>
-              <w:spacing w:after="0"/>
-              <w:rPr>
-                <w:b/>
-                <w:bCs/>
-              </w:rPr>
-            </w:pPr>
-          </w:p>
-        </w:tc>
-        <w:tc>
-          <w:tcPr>
-            <w:tcW w:w="2501" w:type="pct"/>
-            <w:tcBorders>
-              <w:top w:val="single" w:sz="4" w:space="0" w:color="000000"/>
-              <w:left w:val="single" w:sz="4" w:space="0" w:color="000000"/>
-              <w:bottom w:val="single" w:sz="4" w:space="0" w:color="000000"/>
-              <w:right w:val="single" w:sz="4" w:space="0" w:color="000000"/>
-            </w:tcBorders>
-            <w:hideMark/>
-          </w:tcPr>
-          <w:p>
-            <w:pPr>
-              <w:spacing w:after="0"/>
-            </w:pPr>
-            <w:r>
-              <w:t xml:space="preserve">6. Prepare the finalized report </w:t>
-            </w:r>
-          </w:p>
-        </w:tc>
-      </w:tr>
-      <w:tr>
-        <w:tc>
-          <w:tcPr>
-            <w:tcW w:w="2499" w:type="pct"/>
-            <w:gridSpan w:val="2"/>
-            <w:tcBorders>
-              <w:top w:val="single" w:sz="4" w:space="0" w:color="000000"/>
-              <w:left w:val="single" w:sz="4" w:space="0" w:color="000000"/>
-              <w:bottom w:val="single" w:sz="4" w:space="0" w:color="000000"/>
-              <w:right w:val="single" w:sz="4" w:space="0" w:color="000000"/>
-            </w:tcBorders>
-          </w:tcPr>
-          <w:p>
-            <w:pPr>
-              <w:spacing w:after="0"/>
-              <w:rPr>
-                <w:b/>
-                <w:bCs/>
-              </w:rPr>
-            </w:pPr>
-          </w:p>
-        </w:tc>
-        <w:tc>
-          <w:tcPr>
-            <w:tcW w:w="2501" w:type="pct"/>
-            <w:tcBorders>
-              <w:top w:val="single" w:sz="4" w:space="0" w:color="000000"/>
-              <w:left w:val="single" w:sz="4" w:space="0" w:color="000000"/>
-              <w:bottom w:val="single" w:sz="4" w:space="0" w:color="000000"/>
-              <w:right w:val="single" w:sz="4" w:space="0" w:color="000000"/>
-            </w:tcBorders>
-            <w:hideMark/>
-          </w:tcPr>
-          <w:p>
-            <w:pPr>
-              <w:spacing w:after="0"/>
-            </w:pPr>
-            <w:r>
-              <w:t>7. Terminate (See 8.a.)</w:t>
-            </w:r>
-          </w:p>
-        </w:tc>
-      </w:tr>
-      <w:tr>
-        <w:trPr>
-          <w:trHeight w:val="872"/>
-        </w:trPr>
-        <w:tc>
-          <w:tcPr>
-            <w:tcW w:w="5000" w:type="pct"/>
-            <w:gridSpan w:val="3"/>
-            <w:tcBorders>
-              <w:top w:val="single" w:sz="4" w:space="0" w:color="000000"/>
-              <w:left w:val="single" w:sz="4" w:space="0" w:color="000000"/>
-              <w:bottom w:val="single" w:sz="4" w:space="0" w:color="000000"/>
-              <w:right w:val="single" w:sz="4" w:space="0" w:color="000000"/>
-            </w:tcBorders>
-          </w:tcPr>
-          <w:p>
-            <w:pPr>
-              <w:spacing w:after="0"/>
-              <w:rPr>
-                <w:b/>
-                <w:bCs/>
-              </w:rPr>
-            </w:pPr>
-            <w:r>
-              <w:br w:type="page"/>
-            </w:r>
-            <w:r>
-              <w:rPr>
-                <w:b/>
-                <w:bCs/>
-              </w:rPr>
-              <w:t>Alternative flows:</w:t>
-            </w:r>
-          </w:p>
-          <w:p>
-            <w:pPr>
-              <w:spacing w:after="0"/>
-              <w:ind w:left="426"/>
-            </w:pPr>
-            <w:r>
-              <w:t>7.a. Send final report to Immigration officer if overstays exceed 50</w:t>
             </w:r>
           </w:p>
           <w:p>
@@ -3034,10 +2407,14 @@
                 <w:b/>
                 <w:bCs/>
               </w:rPr>
+              <w:lastRenderedPageBreak/>
               <w:t>Use case Id:</w:t>
             </w:r>
             <w:r>
               <w:t xml:space="preserve"> </w:t>
+            </w:r>
+            <w:r>
+              <w:t>UC004</w:t>
             </w:r>
           </w:p>
         </w:tc>
@@ -3059,7 +2436,7 @@
               <w:jc w:val="center"/>
             </w:pPr>
             <w:r>
-              <w:t>Approve Visa</w:t>
+              <w:t>Prepare final report</w:t>
             </w:r>
           </w:p>
         </w:tc>
@@ -3121,6 +2498,738 @@
                 <w:rFonts w:ascii="Arial" w:eastAsia="Arial" w:hAnsi="Arial"/>
                 <w:color w:val="000000"/>
               </w:rPr>
+              <w:t>This use case begins when the staff requests a weekly overstays report. The system prepares a finalized report of overstays</w:t>
+            </w:r>
+          </w:p>
+        </w:tc>
+      </w:tr>
+      <w:tr>
+        <w:tc>
+          <w:tcPr>
+            <w:tcW w:w="1056" w:type="pct"/>
+            <w:tcBorders>
+              <w:top w:val="single" w:sz="4" w:space="0" w:color="000000"/>
+              <w:left w:val="single" w:sz="4" w:space="0" w:color="000000"/>
+              <w:bottom w:val="single" w:sz="4" w:space="0" w:color="000000"/>
+              <w:right w:val="single" w:sz="4" w:space="0" w:color="000000"/>
+            </w:tcBorders>
+            <w:hideMark/>
+          </w:tcPr>
+          <w:p>
+            <w:pPr>
+              <w:spacing w:after="0"/>
+              <w:rPr>
+                <w:b/>
+                <w:bCs/>
+              </w:rPr>
+            </w:pPr>
+            <w:r>
+              <w:rPr>
+                <w:b/>
+                <w:bCs/>
+              </w:rPr>
+              <w:t>Primary actors</w:t>
+            </w:r>
+          </w:p>
+        </w:tc>
+        <w:tc>
+          <w:tcPr>
+            <w:tcW w:w="3944" w:type="pct"/>
+            <w:gridSpan w:val="2"/>
+            <w:tcBorders>
+              <w:top w:val="single" w:sz="4" w:space="0" w:color="000000"/>
+              <w:left w:val="single" w:sz="4" w:space="0" w:color="000000"/>
+              <w:bottom w:val="single" w:sz="4" w:space="0" w:color="000000"/>
+              <w:right w:val="single" w:sz="4" w:space="0" w:color="000000"/>
+            </w:tcBorders>
+            <w:hideMark/>
+          </w:tcPr>
+          <w:p>
+            <w:pPr>
+              <w:spacing w:after="0"/>
+            </w:pPr>
+            <w:r>
+              <w:t>Staff, police system, immigration officer</w:t>
+            </w:r>
+          </w:p>
+        </w:tc>
+      </w:tr>
+      <w:tr>
+        <w:tc>
+          <w:tcPr>
+            <w:tcW w:w="1056" w:type="pct"/>
+            <w:tcBorders>
+              <w:top w:val="single" w:sz="4" w:space="0" w:color="000000"/>
+              <w:left w:val="single" w:sz="4" w:space="0" w:color="000000"/>
+              <w:bottom w:val="single" w:sz="4" w:space="0" w:color="000000"/>
+              <w:right w:val="single" w:sz="4" w:space="0" w:color="000000"/>
+            </w:tcBorders>
+            <w:hideMark/>
+          </w:tcPr>
+          <w:p>
+            <w:pPr>
+              <w:spacing w:after="0"/>
+              <w:rPr>
+                <w:b/>
+                <w:bCs/>
+              </w:rPr>
+            </w:pPr>
+            <w:r>
+              <w:rPr>
+                <w:b/>
+                <w:bCs/>
+              </w:rPr>
+              <w:t>Trigger(s)</w:t>
+            </w:r>
+          </w:p>
+        </w:tc>
+        <w:tc>
+          <w:tcPr>
+            <w:tcW w:w="3944" w:type="pct"/>
+            <w:gridSpan w:val="2"/>
+            <w:tcBorders>
+              <w:top w:val="single" w:sz="4" w:space="0" w:color="000000"/>
+              <w:left w:val="single" w:sz="4" w:space="0" w:color="000000"/>
+              <w:bottom w:val="single" w:sz="4" w:space="0" w:color="000000"/>
+              <w:right w:val="single" w:sz="4" w:space="0" w:color="000000"/>
+            </w:tcBorders>
+            <w:hideMark/>
+          </w:tcPr>
+          <w:p>
+            <w:pPr>
+              <w:spacing w:after="0"/>
+            </w:pPr>
+            <w:r>
+              <w:t>Staff requests overstays report</w:t>
+            </w:r>
+          </w:p>
+        </w:tc>
+      </w:tr>
+      <w:tr>
+        <w:tc>
+          <w:tcPr>
+            <w:tcW w:w="5000" w:type="pct"/>
+            <w:gridSpan w:val="3"/>
+            <w:tcBorders>
+              <w:top w:val="single" w:sz="4" w:space="0" w:color="000000"/>
+              <w:left w:val="single" w:sz="4" w:space="0" w:color="000000"/>
+              <w:bottom w:val="single" w:sz="4" w:space="0" w:color="000000"/>
+              <w:right w:val="single" w:sz="4" w:space="0" w:color="000000"/>
+            </w:tcBorders>
+          </w:tcPr>
+          <w:p>
+            <w:pPr>
+              <w:spacing w:after="0"/>
+              <w:rPr>
+                <w:b/>
+                <w:bCs/>
+              </w:rPr>
+            </w:pPr>
+            <w:r>
+              <w:rPr>
+                <w:b/>
+                <w:bCs/>
+              </w:rPr>
+              <w:t>Preconditions: Report will only include expired visas</w:t>
+            </w:r>
+          </w:p>
+          <w:p>
+            <w:pPr>
+              <w:pStyle w:val="ListParagraph"/>
+              <w:widowControl w:val="0"/>
+              <w:spacing w:after="0"/>
+              <w:ind w:left="400"/>
+            </w:pPr>
+          </w:p>
+        </w:tc>
+      </w:tr>
+      <w:tr>
+        <w:tc>
+          <w:tcPr>
+            <w:tcW w:w="5000" w:type="pct"/>
+            <w:gridSpan w:val="3"/>
+            <w:tcBorders>
+              <w:top w:val="single" w:sz="4" w:space="0" w:color="000000"/>
+              <w:left w:val="single" w:sz="4" w:space="0" w:color="000000"/>
+              <w:bottom w:val="single" w:sz="4" w:space="0" w:color="000000"/>
+              <w:right w:val="single" w:sz="4" w:space="0" w:color="000000"/>
+            </w:tcBorders>
+          </w:tcPr>
+          <w:p>
+            <w:pPr>
+              <w:spacing w:after="0"/>
+              <w:rPr>
+                <w:b/>
+                <w:bCs/>
+              </w:rPr>
+            </w:pPr>
+            <w:r>
+              <w:rPr>
+                <w:b/>
+                <w:bCs/>
+              </w:rPr>
+              <w:t>Post-conditions: final report is prepared</w:t>
+            </w:r>
+          </w:p>
+          <w:p>
+            <w:pPr>
+              <w:pStyle w:val="ListParagraph"/>
+              <w:widowControl w:val="0"/>
+              <w:spacing w:after="0"/>
+              <w:ind w:left="400"/>
+            </w:pPr>
+          </w:p>
+        </w:tc>
+      </w:tr>
+      <w:tr>
+        <w:tc>
+          <w:tcPr>
+            <w:tcW w:w="5000" w:type="pct"/>
+            <w:gridSpan w:val="3"/>
+            <w:tcBorders>
+              <w:top w:val="single" w:sz="4" w:space="0" w:color="000000"/>
+              <w:left w:val="single" w:sz="4" w:space="0" w:color="000000"/>
+              <w:bottom w:val="single" w:sz="4" w:space="0" w:color="000000"/>
+              <w:right w:val="single" w:sz="4" w:space="0" w:color="000000"/>
+            </w:tcBorders>
+            <w:hideMark/>
+          </w:tcPr>
+          <w:p>
+            <w:pPr>
+              <w:spacing w:after="0"/>
+              <w:jc w:val="center"/>
+              <w:rPr>
+                <w:b/>
+                <w:bCs/>
+              </w:rPr>
+            </w:pPr>
+            <w:r>
+              <w:rPr>
+                <w:b/>
+                <w:bCs/>
+              </w:rPr>
+              <w:t>Normal Scenario: Weekly report is finalized</w:t>
+            </w:r>
+          </w:p>
+        </w:tc>
+      </w:tr>
+      <w:tr>
+        <w:tc>
+          <w:tcPr>
+            <w:tcW w:w="2499" w:type="pct"/>
+            <w:gridSpan w:val="2"/>
+            <w:tcBorders>
+              <w:top w:val="single" w:sz="4" w:space="0" w:color="000000"/>
+              <w:left w:val="single" w:sz="4" w:space="0" w:color="000000"/>
+              <w:bottom w:val="single" w:sz="4" w:space="0" w:color="000000"/>
+              <w:right w:val="single" w:sz="4" w:space="0" w:color="000000"/>
+            </w:tcBorders>
+            <w:hideMark/>
+          </w:tcPr>
+          <w:p>
+            <w:pPr>
+              <w:spacing w:after="0"/>
+              <w:jc w:val="center"/>
+              <w:rPr>
+                <w:bCs/>
+              </w:rPr>
+            </w:pPr>
+            <w:r>
+              <w:rPr>
+                <w:bCs/>
+              </w:rPr>
+              <w:t>Actor Action</w:t>
+            </w:r>
+          </w:p>
+        </w:tc>
+        <w:tc>
+          <w:tcPr>
+            <w:tcW w:w="2501" w:type="pct"/>
+            <w:tcBorders>
+              <w:top w:val="single" w:sz="4" w:space="0" w:color="000000"/>
+              <w:left w:val="single" w:sz="4" w:space="0" w:color="000000"/>
+              <w:bottom w:val="single" w:sz="4" w:space="0" w:color="000000"/>
+              <w:right w:val="single" w:sz="4" w:space="0" w:color="000000"/>
+            </w:tcBorders>
+            <w:hideMark/>
+          </w:tcPr>
+          <w:p>
+            <w:pPr>
+              <w:spacing w:after="0"/>
+              <w:jc w:val="center"/>
+              <w:rPr>
+                <w:bCs/>
+              </w:rPr>
+            </w:pPr>
+            <w:r>
+              <w:rPr>
+                <w:bCs/>
+              </w:rPr>
+              <w:t>System Response</w:t>
+            </w:r>
+          </w:p>
+        </w:tc>
+      </w:tr>
+      <w:tr>
+        <w:tc>
+          <w:tcPr>
+            <w:tcW w:w="2499" w:type="pct"/>
+            <w:gridSpan w:val="2"/>
+            <w:tcBorders>
+              <w:top w:val="single" w:sz="4" w:space="0" w:color="000000"/>
+              <w:left w:val="single" w:sz="4" w:space="0" w:color="000000"/>
+              <w:bottom w:val="single" w:sz="4" w:space="0" w:color="000000"/>
+              <w:right w:val="single" w:sz="4" w:space="0" w:color="000000"/>
+            </w:tcBorders>
+          </w:tcPr>
+          <w:p>
+            <w:pPr>
+              <w:spacing w:after="0"/>
+            </w:pPr>
+          </w:p>
+        </w:tc>
+        <w:tc>
+          <w:tcPr>
+            <w:tcW w:w="2501" w:type="pct"/>
+            <w:tcBorders>
+              <w:top w:val="single" w:sz="4" w:space="0" w:color="000000"/>
+              <w:left w:val="single" w:sz="4" w:space="0" w:color="000000"/>
+              <w:bottom w:val="single" w:sz="4" w:space="0" w:color="000000"/>
+              <w:right w:val="single" w:sz="4" w:space="0" w:color="000000"/>
+            </w:tcBorders>
+            <w:hideMark/>
+          </w:tcPr>
+          <w:p>
+            <w:pPr>
+              <w:spacing w:after="0"/>
+              <w:rPr>
+                <w:b/>
+                <w:bCs/>
+              </w:rPr>
+            </w:pPr>
+            <w:r>
+              <w:t>1. check for expired visas still in the country</w:t>
+            </w:r>
+          </w:p>
+        </w:tc>
+      </w:tr>
+      <w:tr>
+        <w:tc>
+          <w:tcPr>
+            <w:tcW w:w="2499" w:type="pct"/>
+            <w:gridSpan w:val="2"/>
+            <w:tcBorders>
+              <w:top w:val="single" w:sz="4" w:space="0" w:color="000000"/>
+              <w:left w:val="single" w:sz="4" w:space="0" w:color="000000"/>
+              <w:bottom w:val="single" w:sz="4" w:space="0" w:color="000000"/>
+              <w:right w:val="single" w:sz="4" w:space="0" w:color="000000"/>
+            </w:tcBorders>
+          </w:tcPr>
+          <w:p>
+            <w:pPr>
+              <w:spacing w:after="0"/>
+              <w:rPr>
+                <w:b/>
+                <w:bCs/>
+              </w:rPr>
+            </w:pPr>
+          </w:p>
+        </w:tc>
+        <w:tc>
+          <w:tcPr>
+            <w:tcW w:w="2501" w:type="pct"/>
+            <w:tcBorders>
+              <w:top w:val="single" w:sz="4" w:space="0" w:color="000000"/>
+              <w:left w:val="single" w:sz="4" w:space="0" w:color="000000"/>
+              <w:bottom w:val="single" w:sz="4" w:space="0" w:color="000000"/>
+              <w:right w:val="single" w:sz="4" w:space="0" w:color="000000"/>
+            </w:tcBorders>
+            <w:hideMark/>
+          </w:tcPr>
+          <w:p>
+            <w:pPr>
+              <w:spacing w:after="0"/>
+            </w:pPr>
+            <w:r>
+              <w:t>2. make list of expired visas with associated passport and visa details</w:t>
+            </w:r>
+          </w:p>
+        </w:tc>
+      </w:tr>
+      <w:tr>
+        <w:tc>
+          <w:tcPr>
+            <w:tcW w:w="2499" w:type="pct"/>
+            <w:gridSpan w:val="2"/>
+            <w:tcBorders>
+              <w:top w:val="single" w:sz="4" w:space="0" w:color="000000"/>
+              <w:left w:val="single" w:sz="4" w:space="0" w:color="000000"/>
+              <w:bottom w:val="single" w:sz="4" w:space="0" w:color="000000"/>
+              <w:right w:val="single" w:sz="4" w:space="0" w:color="000000"/>
+            </w:tcBorders>
+          </w:tcPr>
+          <w:p>
+            <w:pPr>
+              <w:spacing w:after="0"/>
+              <w:rPr>
+                <w:b/>
+                <w:bCs/>
+              </w:rPr>
+            </w:pPr>
+          </w:p>
+        </w:tc>
+        <w:tc>
+          <w:tcPr>
+            <w:tcW w:w="2501" w:type="pct"/>
+            <w:tcBorders>
+              <w:top w:val="single" w:sz="4" w:space="0" w:color="000000"/>
+              <w:left w:val="single" w:sz="4" w:space="0" w:color="000000"/>
+              <w:bottom w:val="single" w:sz="4" w:space="0" w:color="000000"/>
+              <w:right w:val="single" w:sz="4" w:space="0" w:color="000000"/>
+            </w:tcBorders>
+            <w:hideMark/>
+          </w:tcPr>
+          <w:p>
+            <w:pPr>
+              <w:spacing w:after="0"/>
+            </w:pPr>
+            <w:r>
+              <w:t>3. send visa list to police system</w:t>
+            </w:r>
+          </w:p>
+        </w:tc>
+      </w:tr>
+      <w:tr>
+        <w:tc>
+          <w:tcPr>
+            <w:tcW w:w="2499" w:type="pct"/>
+            <w:gridSpan w:val="2"/>
+            <w:tcBorders>
+              <w:top w:val="single" w:sz="4" w:space="0" w:color="000000"/>
+              <w:left w:val="single" w:sz="4" w:space="0" w:color="000000"/>
+              <w:bottom w:val="single" w:sz="4" w:space="0" w:color="000000"/>
+              <w:right w:val="single" w:sz="4" w:space="0" w:color="000000"/>
+            </w:tcBorders>
+            <w:hideMark/>
+          </w:tcPr>
+          <w:p>
+            <w:pPr>
+              <w:spacing w:after="0"/>
+              <w:rPr>
+                <w:b/>
+                <w:bCs/>
+              </w:rPr>
+            </w:pPr>
+            <w:r>
+              <w:rPr>
+                <w:b/>
+                <w:bCs/>
+              </w:rPr>
+              <w:t>4. Police system sends status report for visas</w:t>
+            </w:r>
+          </w:p>
+        </w:tc>
+        <w:tc>
+          <w:tcPr>
+            <w:tcW w:w="2501" w:type="pct"/>
+            <w:tcBorders>
+              <w:top w:val="single" w:sz="4" w:space="0" w:color="000000"/>
+              <w:left w:val="single" w:sz="4" w:space="0" w:color="000000"/>
+              <w:bottom w:val="single" w:sz="4" w:space="0" w:color="000000"/>
+              <w:right w:val="single" w:sz="4" w:space="0" w:color="000000"/>
+            </w:tcBorders>
+            <w:hideMark/>
+          </w:tcPr>
+          <w:p>
+            <w:pPr>
+              <w:spacing w:after="0"/>
+            </w:pPr>
+            <w:r>
+              <w:t>5. update info based on the status report</w:t>
+            </w:r>
+          </w:p>
+        </w:tc>
+      </w:tr>
+      <w:tr>
+        <w:tc>
+          <w:tcPr>
+            <w:tcW w:w="2499" w:type="pct"/>
+            <w:gridSpan w:val="2"/>
+            <w:tcBorders>
+              <w:top w:val="single" w:sz="4" w:space="0" w:color="000000"/>
+              <w:left w:val="single" w:sz="4" w:space="0" w:color="000000"/>
+              <w:bottom w:val="single" w:sz="4" w:space="0" w:color="000000"/>
+              <w:right w:val="single" w:sz="4" w:space="0" w:color="000000"/>
+            </w:tcBorders>
+          </w:tcPr>
+          <w:p>
+            <w:pPr>
+              <w:spacing w:after="0"/>
+              <w:rPr>
+                <w:b/>
+                <w:bCs/>
+              </w:rPr>
+            </w:pPr>
+          </w:p>
+        </w:tc>
+        <w:tc>
+          <w:tcPr>
+            <w:tcW w:w="2501" w:type="pct"/>
+            <w:tcBorders>
+              <w:top w:val="single" w:sz="4" w:space="0" w:color="000000"/>
+              <w:left w:val="single" w:sz="4" w:space="0" w:color="000000"/>
+              <w:bottom w:val="single" w:sz="4" w:space="0" w:color="000000"/>
+              <w:right w:val="single" w:sz="4" w:space="0" w:color="000000"/>
+            </w:tcBorders>
+            <w:hideMark/>
+          </w:tcPr>
+          <w:p>
+            <w:pPr>
+              <w:spacing w:after="0"/>
+            </w:pPr>
+            <w:r>
+              <w:t xml:space="preserve">6. Prepare the finalized report </w:t>
+            </w:r>
+          </w:p>
+        </w:tc>
+      </w:tr>
+      <w:tr>
+        <w:tc>
+          <w:tcPr>
+            <w:tcW w:w="2499" w:type="pct"/>
+            <w:gridSpan w:val="2"/>
+            <w:tcBorders>
+              <w:top w:val="single" w:sz="4" w:space="0" w:color="000000"/>
+              <w:left w:val="single" w:sz="4" w:space="0" w:color="000000"/>
+              <w:bottom w:val="single" w:sz="4" w:space="0" w:color="000000"/>
+              <w:right w:val="single" w:sz="4" w:space="0" w:color="000000"/>
+            </w:tcBorders>
+          </w:tcPr>
+          <w:p>
+            <w:pPr>
+              <w:spacing w:after="0"/>
+              <w:rPr>
+                <w:b/>
+                <w:bCs/>
+              </w:rPr>
+            </w:pPr>
+          </w:p>
+        </w:tc>
+        <w:tc>
+          <w:tcPr>
+            <w:tcW w:w="2501" w:type="pct"/>
+            <w:tcBorders>
+              <w:top w:val="single" w:sz="4" w:space="0" w:color="000000"/>
+              <w:left w:val="single" w:sz="4" w:space="0" w:color="000000"/>
+              <w:bottom w:val="single" w:sz="4" w:space="0" w:color="000000"/>
+              <w:right w:val="single" w:sz="4" w:space="0" w:color="000000"/>
+            </w:tcBorders>
+            <w:hideMark/>
+          </w:tcPr>
+          <w:p>
+            <w:pPr>
+              <w:spacing w:after="0"/>
+            </w:pPr>
+            <w:r>
+              <w:t>7. Terminate (See 8.a.)</w:t>
+            </w:r>
+          </w:p>
+        </w:tc>
+      </w:tr>
+      <w:tr>
+        <w:trPr>
+          <w:trHeight w:val="872"/>
+        </w:trPr>
+        <w:tc>
+          <w:tcPr>
+            <w:tcW w:w="5000" w:type="pct"/>
+            <w:gridSpan w:val="3"/>
+            <w:tcBorders>
+              <w:top w:val="single" w:sz="4" w:space="0" w:color="000000"/>
+              <w:left w:val="single" w:sz="4" w:space="0" w:color="000000"/>
+              <w:bottom w:val="single" w:sz="4" w:space="0" w:color="000000"/>
+              <w:right w:val="single" w:sz="4" w:space="0" w:color="000000"/>
+            </w:tcBorders>
+          </w:tcPr>
+          <w:p>
+            <w:pPr>
+              <w:spacing w:after="0"/>
+              <w:rPr>
+                <w:b/>
+                <w:bCs/>
+              </w:rPr>
+            </w:pPr>
+            <w:r>
+              <w:br w:type="page"/>
+            </w:r>
+            <w:r>
+              <w:rPr>
+                <w:b/>
+                <w:bCs/>
+              </w:rPr>
+              <w:t>Alternative flows:</w:t>
+            </w:r>
+          </w:p>
+          <w:p>
+            <w:pPr>
+              <w:spacing w:after="0"/>
+              <w:ind w:left="426"/>
+            </w:pPr>
+            <w:r>
+              <w:t>7.a. Send final report to Immigration officer if overstays exceed 50</w:t>
+            </w:r>
+          </w:p>
+          <w:p>
+            <w:pPr>
+              <w:spacing w:after="0"/>
+              <w:ind w:left="426"/>
+            </w:pPr>
+          </w:p>
+        </w:tc>
+      </w:tr>
+    </w:tbl>
+    <w:p/>
+    <w:p/>
+    <w:p/>
+    <w:p/>
+    <w:p/>
+    <w:p/>
+    <w:p/>
+    <w:p/>
+    <w:p/>
+    <w:p/>
+    <w:p/>
+    <w:p/>
+    <w:tbl>
+      <w:tblPr>
+        <w:tblW w:w="5000" w:type="pct"/>
+        <w:tblBorders>
+          <w:top w:val="single" w:sz="4" w:space="0" w:color="000000"/>
+          <w:left w:val="single" w:sz="4" w:space="0" w:color="000000"/>
+          <w:bottom w:val="single" w:sz="4" w:space="0" w:color="000000"/>
+          <w:right w:val="single" w:sz="4" w:space="0" w:color="000000"/>
+          <w:insideH w:val="single" w:sz="4" w:space="0" w:color="000000"/>
+          <w:insideV w:val="single" w:sz="4" w:space="0" w:color="000000"/>
+        </w:tblBorders>
+        <w:tblLook w:val="04A0" w:firstRow="1" w:lastRow="0" w:firstColumn="1" w:lastColumn="0" w:noHBand="0" w:noVBand="1"/>
+      </w:tblPr>
+      <w:tblGrid>
+        <w:gridCol w:w="2022"/>
+        <w:gridCol w:w="2764"/>
+        <w:gridCol w:w="4790"/>
+      </w:tblGrid>
+      <w:tr>
+        <w:tc>
+          <w:tcPr>
+            <w:tcW w:w="1056" w:type="pct"/>
+            <w:tcBorders>
+              <w:top w:val="single" w:sz="4" w:space="0" w:color="000000"/>
+              <w:left w:val="single" w:sz="4" w:space="0" w:color="000000"/>
+              <w:bottom w:val="single" w:sz="4" w:space="0" w:color="000000"/>
+              <w:right w:val="single" w:sz="4" w:space="0" w:color="000000"/>
+            </w:tcBorders>
+            <w:hideMark/>
+          </w:tcPr>
+          <w:p>
+            <w:pPr>
+              <w:spacing w:after="0"/>
+            </w:pPr>
+            <w:r>
+              <w:rPr>
+                <w:b/>
+                <w:bCs/>
+              </w:rPr>
+              <w:lastRenderedPageBreak/>
+              <w:t>Use case Id:</w:t>
+            </w:r>
+            <w:r>
+              <w:t xml:space="preserve"> </w:t>
+            </w:r>
+            <w:r>
+              <w:t>UC005</w:t>
+            </w:r>
+          </w:p>
+        </w:tc>
+        <w:tc>
+          <w:tcPr>
+            <w:tcW w:w="3944" w:type="pct"/>
+            <w:gridSpan w:val="2"/>
+            <w:tcBorders>
+              <w:top w:val="single" w:sz="4" w:space="0" w:color="000000"/>
+              <w:left w:val="single" w:sz="4" w:space="0" w:color="000000"/>
+              <w:bottom w:val="single" w:sz="4" w:space="0" w:color="000000"/>
+              <w:right w:val="single" w:sz="4" w:space="0" w:color="000000"/>
+            </w:tcBorders>
+            <w:hideMark/>
+          </w:tcPr>
+          <w:p>
+            <w:pPr>
+              <w:spacing w:after="0"/>
+              <w:jc w:val="center"/>
+            </w:pPr>
+            <w:r>
+              <w:t>Approve Visa</w:t>
+            </w:r>
+          </w:p>
+        </w:tc>
+      </w:tr>
+      <w:tr>
+        <w:tc>
+          <w:tcPr>
+            <w:tcW w:w="1056" w:type="pct"/>
+            <w:tcBorders>
+              <w:top w:val="single" w:sz="4" w:space="0" w:color="000000"/>
+              <w:left w:val="single" w:sz="4" w:space="0" w:color="000000"/>
+              <w:bottom w:val="single" w:sz="4" w:space="0" w:color="000000"/>
+              <w:right w:val="single" w:sz="4" w:space="0" w:color="000000"/>
+            </w:tcBorders>
+            <w:hideMark/>
+          </w:tcPr>
+          <w:p>
+            <w:pPr>
+              <w:spacing w:after="0"/>
+              <w:rPr>
+                <w:b/>
+                <w:bCs/>
+              </w:rPr>
+            </w:pPr>
+            <w:r>
+              <w:rPr>
+                <w:b/>
+                <w:bCs/>
+              </w:rPr>
+              <w:t>Brief Description</w:t>
+            </w:r>
+          </w:p>
+        </w:tc>
+        <w:tc>
+          <w:tcPr>
+            <w:tcW w:w="3944" w:type="pct"/>
+            <w:gridSpan w:val="2"/>
+            <w:tcBorders>
+              <w:top w:val="single" w:sz="4" w:space="0" w:color="000000"/>
+              <w:left w:val="single" w:sz="4" w:space="0" w:color="000000"/>
+              <w:bottom w:val="single" w:sz="4" w:space="0" w:color="000000"/>
+              <w:right w:val="single" w:sz="4" w:space="0" w:color="000000"/>
+            </w:tcBorders>
+            <w:hideMark/>
+          </w:tcPr>
+          <w:p>
+            <w:pPr>
+              <w:pStyle w:val="CM27"/>
+              <w:spacing w:line="276" w:lineRule="auto"/>
+              <w:rPr>
+                <w:rFonts w:ascii="Calibri" w:hAnsi="Calibri" w:cs="Calibri"/>
+                <w:color w:val="000000"/>
+                <w:sz w:val="22"/>
+                <w:szCs w:val="22"/>
+              </w:rPr>
+            </w:pPr>
+            <w:r>
+              <w:rPr>
+                <w:rFonts w:ascii="Arial" w:eastAsia="Arial" w:hAnsi="Arial"/>
+                <w:color w:val="000000"/>
+              </w:rPr>
               <w:t xml:space="preserve">The system checks visa approval requirements, and sends approval or rejection to the Immigration officer </w:t>
             </w:r>
           </w:p>
@@ -3657,12 +3766,12 @@
     <w:p/>
     <w:p/>
     <w:sectPr>
-      <w:headerReference w:type="even" r:id="rId10"/>
-      <w:headerReference w:type="default" r:id="rId11"/>
-      <w:footerReference w:type="even" r:id="rId12"/>
-      <w:footerReference w:type="default" r:id="rId13"/>
-      <w:headerReference w:type="first" r:id="rId14"/>
-      <w:footerReference w:type="first" r:id="rId15"/>
+      <w:headerReference w:type="even" r:id="rId12"/>
+      <w:headerReference w:type="default" r:id="rId13"/>
+      <w:footerReference w:type="even" r:id="rId14"/>
+      <w:footerReference w:type="default" r:id="rId15"/>
+      <w:headerReference w:type="first" r:id="rId16"/>
+      <w:footerReference w:type="first" r:id="rId17"/>
       <w:pgSz w:w="12240" w:h="15840"/>
       <w:pgMar w:top="1440" w:right="1440" w:bottom="1440" w:left="1440" w:header="720" w:footer="720" w:gutter="0"/>
       <w:cols w:space="720"/>

</xml_diff>